<commit_message>
added updated version of hw description.
</commit_message>
<xml_diff>
--- a/homework/pa7/PA7.docx
+++ b/homework/pa7/PA7.docx
@@ -7,35 +7,17 @@
         <w:pStyle w:val="Heading1"/>
       </w:pPr>
       <w:r>
-        <w:t>PA</w:t>
-      </w:r>
-      <w:r>
-        <w:t xml:space="preserve"> #7: Word Counter</w:t>
-      </w:r>
-    </w:p>
-    <w:p>
-      <w:r>
-        <w:t xml:space="preserve">Data processing with files a common activity performed by a wide variety of disciplines.  For example, a large portion of my dissertation work concerned itself with processing data generated as students completed their homework assignments.  While file processing of that magnitude is beyond the scope of </w:t>
-      </w:r>
-      <w:r>
-        <w:t>CS</w:t>
-      </w:r>
-      <w:r>
-        <w:t xml:space="preserve"> 111, this assignment hopes to reinforce practices common in "real" data processing.  Namely, you will be exposed to the practices of looping through data, processing that data, and developing statistics based on data.  </w:t>
-      </w:r>
-    </w:p>
-    <w:p>
-      <w:r>
-        <w:t xml:space="preserve">For this assignment, you will write a </w:t>
-      </w:r>
-      <w:r>
-        <w:t xml:space="preserve">JavaScript program that processes text and generates basic statistics about the text (e.g. number of paragraphs, lines, and words).  </w:t>
-      </w:r>
-      <w:r>
-        <w:t xml:space="preserve"> </w:t>
-      </w:r>
-      <w:r>
-        <w:t xml:space="preserve">In addition, you will manipulate the text by adding line numbers to the beginning of teach line.  </w:t>
+        <w:t>PA #7: Word Counter</w:t>
+      </w:r>
+    </w:p>
+    <w:p>
+      <w:r>
+        <w:t xml:space="preserve">Data processing with files a common activity performed by a wide variety of disciplines.  For example, a large portion of my dissertation work concerned itself with processing data generated as students completed their homework assignments.  While file processing of that magnitude is beyond the scope of CS 111, this assignment hopes to reinforce practices common in "real" data processing.  Namely, you will be exposed to the practices of looping through data, processing that data, and developing statistics based on data.  </w:t>
+      </w:r>
+    </w:p>
+    <w:p>
+      <w:r>
+        <w:t xml:space="preserve">For this assignment, you will write a JavaScript program that processes text and generates basic statistics about the text (e.g. number of paragraphs, lines, and words).   In addition, you will manipulate the text by adding line numbers to the beginning of teach line.  </w:t>
       </w:r>
     </w:p>
     <w:p>
@@ -188,10 +170,7 @@
       </w:r>
       <w:proofErr w:type="spellEnd"/>
       <w:r>
-        <w:t>(</w:t>
-      </w:r>
-      <w:r>
-        <w:t>text</w:t>
+        <w:t>(text</w:t>
       </w:r>
       <w:r>
         <w:t>)</w:t>
@@ -328,18 +307,24 @@
         </w:rPr>
       </w:pPr>
       <w:r>
-        <w:t xml:space="preserve">You must upload a zipped file containing your solution to the course's LMS no later than midnight on </w:t>
-      </w:r>
-      <w:r>
-        <w:t>Wednesday</w:t>
-      </w:r>
-      <w:r>
-        <w:t>, Decembe</w:t>
+        <w:t xml:space="preserve">You must upload a </w:t>
       </w:r>
       <w:bookmarkStart w:id="0" w:name="_GoBack"/>
       <w:bookmarkEnd w:id="0"/>
       <w:r>
-        <w:t xml:space="preserve">r </w:t>
+        <w:t xml:space="preserve">file containing your solution to </w:t>
+      </w:r>
+      <w:r>
+        <w:t>Canvas</w:t>
+      </w:r>
+      <w:r>
+        <w:t xml:space="preserve"> no later than midnight on </w:t>
+      </w:r>
+      <w:r>
+        <w:t>Wednesday</w:t>
+      </w:r>
+      <w:r>
+        <w:t xml:space="preserve">, December </w:t>
       </w:r>
       <w:r>
         <w:t>12</w:t>

</xml_diff>